<commit_message>
Update to 2.2.2.2 Function Estimate
</commit_message>
<xml_diff>
--- a/Documentation/SPMP_2_2_2_2_Function_Estimate_.docx
+++ b/Documentation/SPMP_2_2_2_2_Function_Estimate_.docx
@@ -83,6 +83,495 @@
       <w:r>
         <w:t xml:space="preserve"> Breakdown</w:t>
       </w:r>
+    </w:p>
+    <w:p>
+      <w:pPr>
+        <w:pStyle w:val="ListParagraph"/>
+        <w:numPr>
+          <w:ilvl w:val="1"/>
+          <w:numId w:val="2"/>
+        </w:numPr>
+      </w:pPr>
+      <w:r>
+        <w:t xml:space="preserve">Overall </w:t>
+      </w:r>
+      <w:r>
+        <w:t>Functionality</w:t>
+      </w:r>
+    </w:p>
+    <w:p>
+      <w:pPr>
+        <w:pStyle w:val="ListParagraph"/>
+        <w:numPr>
+          <w:ilvl w:val="2"/>
+          <w:numId w:val="2"/>
+        </w:numPr>
+      </w:pPr>
+      <w:r>
+        <w:t>Inventory</w:t>
+      </w:r>
+    </w:p>
+    <w:p>
+      <w:pPr>
+        <w:pStyle w:val="ListParagraph"/>
+        <w:numPr>
+          <w:ilvl w:val="3"/>
+          <w:numId w:val="2"/>
+        </w:numPr>
+      </w:pPr>
+      <w:r>
+        <w:t xml:space="preserve">Store / Warehouse data updates (store info, item stock, </w:t>
+      </w:r>
+      <w:proofErr w:type="spellStart"/>
+      <w:r>
+        <w:t>etc</w:t>
+      </w:r>
+      <w:proofErr w:type="spellEnd"/>
+      <w:r>
+        <w:t>)</w:t>
+      </w:r>
+    </w:p>
+    <w:p>
+      <w:pPr>
+        <w:pStyle w:val="ListParagraph"/>
+        <w:numPr>
+          <w:ilvl w:val="3"/>
+          <w:numId w:val="2"/>
+        </w:numPr>
+      </w:pPr>
+      <w:r>
+        <w:t>Item-level data updates</w:t>
+      </w:r>
+    </w:p>
+    <w:p>
+      <w:pPr>
+        <w:pStyle w:val="ListParagraph"/>
+        <w:numPr>
+          <w:ilvl w:val="2"/>
+          <w:numId w:val="2"/>
+        </w:numPr>
+      </w:pPr>
+      <w:r>
+        <w:t>Customer</w:t>
+      </w:r>
+    </w:p>
+    <w:p>
+      <w:pPr>
+        <w:pStyle w:val="ListParagraph"/>
+        <w:numPr>
+          <w:ilvl w:val="3"/>
+          <w:numId w:val="2"/>
+        </w:numPr>
+      </w:pPr>
+      <w:r>
+        <w:t>Point of sale purchasing/ordering</w:t>
+      </w:r>
+    </w:p>
+    <w:p>
+      <w:pPr>
+        <w:pStyle w:val="ListParagraph"/>
+        <w:numPr>
+          <w:ilvl w:val="3"/>
+          <w:numId w:val="2"/>
+        </w:numPr>
+      </w:pPr>
+      <w:r>
+        <w:t>Point of sale customer data updates</w:t>
+      </w:r>
+    </w:p>
+    <w:p>
+      <w:pPr>
+        <w:pStyle w:val="ListParagraph"/>
+        <w:numPr>
+          <w:ilvl w:val="2"/>
+          <w:numId w:val="2"/>
+        </w:numPr>
+      </w:pPr>
+      <w:r>
+        <w:t>Transactions</w:t>
+      </w:r>
+    </w:p>
+    <w:p>
+      <w:pPr>
+        <w:pStyle w:val="ListParagraph"/>
+        <w:numPr>
+          <w:ilvl w:val="3"/>
+          <w:numId w:val="2"/>
+        </w:numPr>
+      </w:pPr>
+      <w:r>
+        <w:t>Batch transactions (overnight)</w:t>
+      </w:r>
+    </w:p>
+    <w:p>
+      <w:pPr>
+        <w:pStyle w:val="ListParagraph"/>
+        <w:numPr>
+          <w:ilvl w:val="3"/>
+          <w:numId w:val="2"/>
+        </w:numPr>
+      </w:pPr>
+      <w:r>
+        <w:t>Online transactions (point of sale)</w:t>
+      </w:r>
+    </w:p>
+    <w:p>
+      <w:pPr>
+        <w:pStyle w:val="ListParagraph"/>
+        <w:numPr>
+          <w:ilvl w:val="2"/>
+          <w:numId w:val="2"/>
+        </w:numPr>
+      </w:pPr>
+      <w:r>
+        <w:t>Accounting</w:t>
+      </w:r>
+    </w:p>
+    <w:p>
+      <w:pPr>
+        <w:pStyle w:val="ListParagraph"/>
+        <w:numPr>
+          <w:ilvl w:val="3"/>
+          <w:numId w:val="2"/>
+        </w:numPr>
+      </w:pPr>
+    </w:p>
+    <w:p>
+      <w:pPr>
+        <w:pStyle w:val="ListParagraph"/>
+        <w:numPr>
+          <w:ilvl w:val="1"/>
+          <w:numId w:val="2"/>
+        </w:numPr>
+      </w:pPr>
+      <w:r>
+        <w:t>Category Breakdown</w:t>
+      </w:r>
+    </w:p>
+    <w:p>
+      <w:pPr>
+        <w:pStyle w:val="ListParagraph"/>
+        <w:numPr>
+          <w:ilvl w:val="2"/>
+          <w:numId w:val="2"/>
+        </w:numPr>
+      </w:pPr>
+      <w:r>
+        <w:t>External Inputs (EI)</w:t>
+      </w:r>
+    </w:p>
+    <w:p>
+      <w:pPr>
+        <w:pStyle w:val="ListParagraph"/>
+        <w:numPr>
+          <w:ilvl w:val="3"/>
+          <w:numId w:val="2"/>
+        </w:numPr>
+      </w:pPr>
+      <w:r>
+        <w:t>Store / Warehouse screen</w:t>
+      </w:r>
+    </w:p>
+    <w:p>
+      <w:pPr>
+        <w:pStyle w:val="ListParagraph"/>
+        <w:numPr>
+          <w:ilvl w:val="3"/>
+          <w:numId w:val="2"/>
+        </w:numPr>
+      </w:pPr>
+      <w:r>
+        <w:t>Store / Warehouse screen -&gt; Transactions</w:t>
+      </w:r>
+    </w:p>
+    <w:p>
+      <w:pPr>
+        <w:pStyle w:val="ListParagraph"/>
+        <w:numPr>
+          <w:ilvl w:val="3"/>
+          <w:numId w:val="2"/>
+        </w:numPr>
+      </w:pPr>
+      <w:r>
+        <w:t>Inventory screen</w:t>
+      </w:r>
+    </w:p>
+    <w:p>
+      <w:pPr>
+        <w:pStyle w:val="ListParagraph"/>
+        <w:numPr>
+          <w:ilvl w:val="3"/>
+          <w:numId w:val="2"/>
+        </w:numPr>
+      </w:pPr>
+      <w:r>
+        <w:t>Inventory screen -&gt; Coupled items screen</w:t>
+      </w:r>
+    </w:p>
+    <w:p>
+      <w:pPr>
+        <w:pStyle w:val="ListParagraph"/>
+        <w:numPr>
+          <w:ilvl w:val="3"/>
+          <w:numId w:val="2"/>
+        </w:numPr>
+      </w:pPr>
+      <w:r>
+        <w:t>Point of sale screen</w:t>
+      </w:r>
+      <w:r>
+        <w:t xml:space="preserve"> (Inventory updates)</w:t>
+      </w:r>
+    </w:p>
+    <w:p>
+      <w:pPr>
+        <w:pStyle w:val="ListParagraph"/>
+        <w:numPr>
+          <w:ilvl w:val="3"/>
+          <w:numId w:val="2"/>
+        </w:numPr>
+      </w:pPr>
+      <w:r>
+        <w:t>Point of sale screen (</w:t>
+      </w:r>
+      <w:r>
+        <w:t>Transactions / account / ledger updates</w:t>
+      </w:r>
+      <w:r>
+        <w:t>)</w:t>
+      </w:r>
+    </w:p>
+    <w:p>
+      <w:pPr>
+        <w:pStyle w:val="ListParagraph"/>
+        <w:numPr>
+          <w:ilvl w:val="3"/>
+          <w:numId w:val="2"/>
+        </w:numPr>
+      </w:pPr>
+      <w:r>
+        <w:t>Customer account screen</w:t>
+      </w:r>
+    </w:p>
+    <w:p>
+      <w:pPr>
+        <w:pStyle w:val="ListParagraph"/>
+        <w:numPr>
+          <w:ilvl w:val="3"/>
+          <w:numId w:val="2"/>
+        </w:numPr>
+      </w:pPr>
+      <w:r>
+        <w:t>Customer account screen -&gt; Transactions</w:t>
+      </w:r>
+    </w:p>
+    <w:p>
+      <w:pPr>
+        <w:pStyle w:val="ListParagraph"/>
+        <w:numPr>
+          <w:ilvl w:val="3"/>
+          <w:numId w:val="2"/>
+        </w:numPr>
+      </w:pPr>
+      <w:r>
+        <w:t>Pharmacy prescription approval / fill screen</w:t>
+      </w:r>
+      <w:r>
+        <w:t xml:space="preserve"> **</w:t>
+      </w:r>
+    </w:p>
+    <w:p>
+      <w:pPr>
+        <w:pStyle w:val="ListParagraph"/>
+        <w:numPr>
+          <w:ilvl w:val="3"/>
+          <w:numId w:val="2"/>
+        </w:numPr>
+      </w:pPr>
+      <w:r>
+        <w:t xml:space="preserve">System </w:t>
+      </w:r>
+      <w:r>
+        <w:t>s</w:t>
+      </w:r>
+      <w:r>
+        <w:t>ecurity screen (login / account for POS</w:t>
+      </w:r>
+      <w:r>
+        <w:t xml:space="preserve"> / pharm</w:t>
+      </w:r>
+      <w:r>
+        <w:t xml:space="preserve"> users) **</w:t>
+      </w:r>
+    </w:p>
+    <w:p>
+      <w:pPr>
+        <w:pStyle w:val="ListParagraph"/>
+        <w:numPr>
+          <w:ilvl w:val="3"/>
+          <w:numId w:val="2"/>
+        </w:numPr>
+      </w:pPr>
+      <w:r>
+        <w:t>Login screen **</w:t>
+      </w:r>
+    </w:p>
+    <w:p>
+      <w:pPr>
+        <w:pStyle w:val="ListParagraph"/>
+        <w:numPr>
+          <w:ilvl w:val="3"/>
+          <w:numId w:val="2"/>
+        </w:numPr>
+      </w:pPr>
+      <w:r>
+        <w:t>Batch file processing input</w:t>
+      </w:r>
+    </w:p>
+    <w:p>
+      <w:pPr>
+        <w:pStyle w:val="ListParagraph"/>
+        <w:numPr>
+          <w:ilvl w:val="2"/>
+          <w:numId w:val="2"/>
+        </w:numPr>
+      </w:pPr>
+      <w:r>
+        <w:t>External Outputs (EO)</w:t>
+      </w:r>
+    </w:p>
+    <w:p>
+      <w:pPr>
+        <w:pStyle w:val="ListParagraph"/>
+        <w:numPr>
+          <w:ilvl w:val="3"/>
+          <w:numId w:val="2"/>
+        </w:numPr>
+      </w:pPr>
+      <w:r>
+        <w:t>Store / Warehouse screen</w:t>
+      </w:r>
+    </w:p>
+    <w:p>
+      <w:pPr>
+        <w:pStyle w:val="ListParagraph"/>
+        <w:numPr>
+          <w:ilvl w:val="3"/>
+          <w:numId w:val="2"/>
+        </w:numPr>
+      </w:pPr>
+      <w:r>
+        <w:t>Store / Warehouse screen -&gt; Transactions</w:t>
+      </w:r>
+    </w:p>
+    <w:p>
+      <w:pPr>
+        <w:pStyle w:val="ListParagraph"/>
+        <w:numPr>
+          <w:ilvl w:val="3"/>
+          <w:numId w:val="2"/>
+        </w:numPr>
+      </w:pPr>
+      <w:r>
+        <w:t>Inventory screen</w:t>
+      </w:r>
+    </w:p>
+    <w:p>
+      <w:pPr>
+        <w:pStyle w:val="ListParagraph"/>
+        <w:numPr>
+          <w:ilvl w:val="3"/>
+          <w:numId w:val="2"/>
+        </w:numPr>
+      </w:pPr>
+      <w:r>
+        <w:t>Inventory screen -&gt; Coupled items screen</w:t>
+      </w:r>
+    </w:p>
+    <w:p>
+      <w:pPr>
+        <w:pStyle w:val="ListParagraph"/>
+        <w:numPr>
+          <w:ilvl w:val="3"/>
+          <w:numId w:val="2"/>
+        </w:numPr>
+      </w:pPr>
+      <w:r>
+        <w:lastRenderedPageBreak/>
+        <w:t>Point of sale screen</w:t>
+      </w:r>
+    </w:p>
+    <w:p>
+      <w:pPr>
+        <w:pStyle w:val="ListParagraph"/>
+        <w:numPr>
+          <w:ilvl w:val="3"/>
+          <w:numId w:val="2"/>
+        </w:numPr>
+      </w:pPr>
+      <w:r>
+        <w:t>Customer account screen</w:t>
+      </w:r>
+    </w:p>
+    <w:p>
+      <w:pPr>
+        <w:pStyle w:val="ListParagraph"/>
+        <w:numPr>
+          <w:ilvl w:val="3"/>
+          <w:numId w:val="2"/>
+        </w:numPr>
+      </w:pPr>
+      <w:r>
+        <w:t>Customer account screen -&gt; Transactions</w:t>
+      </w:r>
+    </w:p>
+    <w:p>
+      <w:pPr>
+        <w:pStyle w:val="ListParagraph"/>
+        <w:numPr>
+          <w:ilvl w:val="3"/>
+          <w:numId w:val="2"/>
+        </w:numPr>
+      </w:pPr>
+      <w:r>
+        <w:t>Pharmacy prescription approval / fill screen **</w:t>
+      </w:r>
+    </w:p>
+    <w:p>
+      <w:pPr>
+        <w:pStyle w:val="ListParagraph"/>
+        <w:numPr>
+          <w:ilvl w:val="3"/>
+          <w:numId w:val="2"/>
+        </w:numPr>
+      </w:pPr>
+      <w:r>
+        <w:t>System security screen (login / account for POS / pharm users) **</w:t>
+      </w:r>
+    </w:p>
+    <w:p>
+      <w:pPr>
+        <w:pStyle w:val="ListParagraph"/>
+        <w:numPr>
+          <w:ilvl w:val="3"/>
+          <w:numId w:val="2"/>
+        </w:numPr>
+      </w:pPr>
+      <w:r>
+        <w:t>Login screen **</w:t>
+      </w:r>
+    </w:p>
+    <w:p>
+      <w:pPr>
+        <w:pStyle w:val="ListParagraph"/>
+        <w:numPr>
+          <w:ilvl w:val="3"/>
+          <w:numId w:val="2"/>
+        </w:numPr>
+      </w:pPr>
+      <w:r>
+        <w:t>Sales screen (reports)</w:t>
+      </w:r>
       <w:bookmarkStart w:id="0" w:name="_GoBack"/>
       <w:bookmarkEnd w:id="0"/>
     </w:p>
@@ -90,56 +579,36 @@
       <w:pPr>
         <w:pStyle w:val="ListParagraph"/>
         <w:numPr>
-          <w:ilvl w:val="1"/>
-          <w:numId w:val="2"/>
-        </w:numPr>
-      </w:pPr>
-      <w:r>
-        <w:t>Functionality</w:t>
-      </w:r>
-    </w:p>
-    <w:p>
-      <w:pPr>
-        <w:pStyle w:val="ListParagraph"/>
-        <w:numPr>
           <w:ilvl w:val="2"/>
           <w:numId w:val="2"/>
         </w:numPr>
       </w:pPr>
       <w:r>
-        <w:t>Inventory</w:t>
-      </w:r>
-    </w:p>
-    <w:p>
-      <w:pPr>
-        <w:pStyle w:val="ListParagraph"/>
-        <w:numPr>
-          <w:ilvl w:val="3"/>
-          <w:numId w:val="2"/>
-        </w:numPr>
-      </w:pPr>
-      <w:r>
-        <w:t xml:space="preserve">Store / Warehouse data updates (store info, item stock, </w:t>
-      </w:r>
-      <w:proofErr w:type="spellStart"/>
-      <w:r>
-        <w:t>etc</w:t>
-      </w:r>
-      <w:proofErr w:type="spellEnd"/>
-      <w:r>
-        <w:t>)</w:t>
-      </w:r>
-    </w:p>
-    <w:p>
-      <w:pPr>
-        <w:pStyle w:val="ListParagraph"/>
-        <w:numPr>
-          <w:ilvl w:val="3"/>
-          <w:numId w:val="2"/>
-        </w:numPr>
-      </w:pPr>
-      <w:r>
-        <w:t>Item-level data updates</w:t>
+        <w:t>External Inquiries (EQ)</w:t>
+      </w:r>
+    </w:p>
+    <w:p>
+      <w:pPr>
+        <w:pStyle w:val="ListParagraph"/>
+        <w:numPr>
+          <w:ilvl w:val="3"/>
+          <w:numId w:val="2"/>
+        </w:numPr>
+      </w:pPr>
+      <w:r>
+        <w:t>Sales Reports</w:t>
+      </w:r>
+    </w:p>
+    <w:p>
+      <w:pPr>
+        <w:pStyle w:val="ListParagraph"/>
+        <w:numPr>
+          <w:ilvl w:val="3"/>
+          <w:numId w:val="2"/>
+        </w:numPr>
+      </w:pPr>
+      <w:r>
+        <w:t>Inventory Reports</w:t>
       </w:r>
     </w:p>
     <w:p>
@@ -151,31 +620,7 @@
         </w:numPr>
       </w:pPr>
       <w:r>
-        <w:t>Customer</w:t>
-      </w:r>
-    </w:p>
-    <w:p>
-      <w:pPr>
-        <w:pStyle w:val="ListParagraph"/>
-        <w:numPr>
-          <w:ilvl w:val="3"/>
-          <w:numId w:val="2"/>
-        </w:numPr>
-      </w:pPr>
-      <w:r>
-        <w:t>Point of sale purchasing/ordering</w:t>
-      </w:r>
-    </w:p>
-    <w:p>
-      <w:pPr>
-        <w:pStyle w:val="ListParagraph"/>
-        <w:numPr>
-          <w:ilvl w:val="3"/>
-          <w:numId w:val="2"/>
-        </w:numPr>
-      </w:pPr>
-      <w:r>
-        <w:t>Point of sale customer data updates</w:t>
+        <w:t>External Interface Files (EIF)</w:t>
       </w:r>
     </w:p>
     <w:p>
@@ -187,31 +632,7 @@
         </w:numPr>
       </w:pPr>
       <w:r>
-        <w:t>Transactions</w:t>
-      </w:r>
-    </w:p>
-    <w:p>
-      <w:pPr>
-        <w:pStyle w:val="ListParagraph"/>
-        <w:numPr>
-          <w:ilvl w:val="3"/>
-          <w:numId w:val="2"/>
-        </w:numPr>
-      </w:pPr>
-      <w:r>
-        <w:t>Batch transactions (overnight)</w:t>
-      </w:r>
-    </w:p>
-    <w:p>
-      <w:pPr>
-        <w:pStyle w:val="ListParagraph"/>
-        <w:numPr>
-          <w:ilvl w:val="3"/>
-          <w:numId w:val="2"/>
-        </w:numPr>
-      </w:pPr>
-      <w:r>
-        <w:t>Online transactions (point of sale)</w:t>
+        <w:t>Internal Logical Files (ILF)</w:t>
       </w:r>
     </w:p>
     <w:p>
@@ -230,123 +651,6 @@
       </w:pPr>
       <w:r>
         <w:t>Estimation Table</w:t>
-      </w:r>
-    </w:p>
-    <w:p>
-      <w:pPr>
-        <w:pStyle w:val="ListParagraph"/>
-        <w:numPr>
-          <w:ilvl w:val="1"/>
-          <w:numId w:val="2"/>
-        </w:numPr>
-      </w:pPr>
-      <w:r>
-        <w:t>External Inputs (EI)</w:t>
-      </w:r>
-    </w:p>
-    <w:p>
-      <w:pPr>
-        <w:pStyle w:val="ListParagraph"/>
-        <w:numPr>
-          <w:ilvl w:val="2"/>
-          <w:numId w:val="2"/>
-        </w:numPr>
-      </w:pPr>
-      <w:r>
-        <w:t>Store / Warehouse Update Screen</w:t>
-      </w:r>
-    </w:p>
-    <w:p>
-      <w:pPr>
-        <w:pStyle w:val="ListParagraph"/>
-        <w:numPr>
-          <w:ilvl w:val="2"/>
-          <w:numId w:val="2"/>
-        </w:numPr>
-      </w:pPr>
-      <w:r>
-        <w:t>Inventory Update Screen</w:t>
-      </w:r>
-    </w:p>
-    <w:p>
-      <w:pPr>
-        <w:pStyle w:val="ListParagraph"/>
-        <w:numPr>
-          <w:ilvl w:val="2"/>
-          <w:numId w:val="2"/>
-        </w:numPr>
-      </w:pPr>
-    </w:p>
-    <w:p>
-      <w:pPr>
-        <w:pStyle w:val="ListParagraph"/>
-        <w:numPr>
-          <w:ilvl w:val="1"/>
-          <w:numId w:val="2"/>
-        </w:numPr>
-      </w:pPr>
-      <w:r>
-        <w:t>External Outputs (EO)</w:t>
-      </w:r>
-    </w:p>
-    <w:p>
-      <w:pPr>
-        <w:pStyle w:val="ListParagraph"/>
-        <w:numPr>
-          <w:ilvl w:val="1"/>
-          <w:numId w:val="2"/>
-        </w:numPr>
-      </w:pPr>
-      <w:r>
-        <w:t>External Inquiries (EQ)</w:t>
-      </w:r>
-    </w:p>
-    <w:p>
-      <w:pPr>
-        <w:pStyle w:val="ListParagraph"/>
-        <w:numPr>
-          <w:ilvl w:val="2"/>
-          <w:numId w:val="2"/>
-        </w:numPr>
-      </w:pPr>
-      <w:r>
-        <w:t>Sales Reports</w:t>
-      </w:r>
-    </w:p>
-    <w:p>
-      <w:pPr>
-        <w:pStyle w:val="ListParagraph"/>
-        <w:numPr>
-          <w:ilvl w:val="2"/>
-          <w:numId w:val="2"/>
-        </w:numPr>
-      </w:pPr>
-    </w:p>
-    <w:p>
-      <w:pPr>
-        <w:pStyle w:val="ListParagraph"/>
-        <w:numPr>
-          <w:ilvl w:val="1"/>
-          <w:numId w:val="2"/>
-        </w:numPr>
-      </w:pPr>
-      <w:r>
-        <w:t>External Interface Files (</w:t>
-      </w:r>
-      <w:r>
-        <w:t>EIF)</w:t>
-      </w:r>
-    </w:p>
-    <w:p>
-      <w:pPr>
-        <w:pStyle w:val="ListParagraph"/>
-        <w:numPr>
-          <w:ilvl w:val="1"/>
-          <w:numId w:val="2"/>
-        </w:numPr>
-      </w:pPr>
-      <w:r>
-        <w:t>Internal Logical Files (ILF)</w:t>
       </w:r>
     </w:p>
     <w:p>

</xml_diff>

<commit_message>
Updates to Function Estimate
</commit_message>
<xml_diff>
--- a/Documentation/SPMP_2_2_2_2_Function_Estimate_.docx
+++ b/Documentation/SPMP_2_2_2_2_Function_Estimate_.docx
@@ -219,33 +219,156 @@
       <w:pPr>
         <w:pStyle w:val="ListParagraph"/>
         <w:numPr>
+          <w:ilvl w:val="1"/>
+          <w:numId w:val="2"/>
+        </w:numPr>
+      </w:pPr>
+      <w:r>
+        <w:t>Category Breakdown</w:t>
+      </w:r>
+    </w:p>
+    <w:p>
+      <w:pPr>
+        <w:pStyle w:val="ListParagraph"/>
+        <w:numPr>
           <w:ilvl w:val="2"/>
           <w:numId w:val="2"/>
         </w:numPr>
       </w:pPr>
       <w:r>
-        <w:t>Accounting</w:t>
-      </w:r>
-    </w:p>
-    <w:p>
-      <w:pPr>
-        <w:pStyle w:val="ListParagraph"/>
-        <w:numPr>
-          <w:ilvl w:val="3"/>
-          <w:numId w:val="2"/>
-        </w:numPr>
-      </w:pPr>
-    </w:p>
-    <w:p>
-      <w:pPr>
-        <w:pStyle w:val="ListParagraph"/>
-        <w:numPr>
-          <w:ilvl w:val="1"/>
-          <w:numId w:val="2"/>
-        </w:numPr>
-      </w:pPr>
-      <w:r>
-        <w:t>Category Breakdown</w:t>
+        <w:t>External Inputs (EI)</w:t>
+      </w:r>
+    </w:p>
+    <w:p>
+      <w:pPr>
+        <w:pStyle w:val="ListParagraph"/>
+        <w:numPr>
+          <w:ilvl w:val="3"/>
+          <w:numId w:val="2"/>
+        </w:numPr>
+      </w:pPr>
+      <w:r>
+        <w:t>Store / Warehouse screen</w:t>
+      </w:r>
+    </w:p>
+    <w:p>
+      <w:pPr>
+        <w:pStyle w:val="ListParagraph"/>
+        <w:numPr>
+          <w:ilvl w:val="3"/>
+          <w:numId w:val="2"/>
+        </w:numPr>
+      </w:pPr>
+      <w:r>
+        <w:t>Store / Warehouse screen -&gt; Transactions</w:t>
+      </w:r>
+    </w:p>
+    <w:p>
+      <w:pPr>
+        <w:pStyle w:val="ListParagraph"/>
+        <w:numPr>
+          <w:ilvl w:val="3"/>
+          <w:numId w:val="2"/>
+        </w:numPr>
+      </w:pPr>
+      <w:r>
+        <w:t>Inventory screen</w:t>
+      </w:r>
+    </w:p>
+    <w:p>
+      <w:pPr>
+        <w:pStyle w:val="ListParagraph"/>
+        <w:numPr>
+          <w:ilvl w:val="3"/>
+          <w:numId w:val="2"/>
+        </w:numPr>
+      </w:pPr>
+      <w:r>
+        <w:t>Inventory screen -&gt; Coupled items screen</w:t>
+      </w:r>
+    </w:p>
+    <w:p>
+      <w:pPr>
+        <w:pStyle w:val="ListParagraph"/>
+        <w:numPr>
+          <w:ilvl w:val="3"/>
+          <w:numId w:val="2"/>
+        </w:numPr>
+      </w:pPr>
+      <w:r>
+        <w:t>Point of sale screen</w:t>
+      </w:r>
+    </w:p>
+    <w:p>
+      <w:pPr>
+        <w:pStyle w:val="ListParagraph"/>
+        <w:numPr>
+          <w:ilvl w:val="3"/>
+          <w:numId w:val="2"/>
+        </w:numPr>
+      </w:pPr>
+      <w:r>
+        <w:t>Customer account screen</w:t>
+      </w:r>
+    </w:p>
+    <w:p>
+      <w:pPr>
+        <w:pStyle w:val="ListParagraph"/>
+        <w:numPr>
+          <w:ilvl w:val="3"/>
+          <w:numId w:val="2"/>
+        </w:numPr>
+      </w:pPr>
+      <w:r>
+        <w:t>Customer account screen -&gt; Transactions</w:t>
+      </w:r>
+    </w:p>
+    <w:p>
+      <w:pPr>
+        <w:pStyle w:val="ListParagraph"/>
+        <w:numPr>
+          <w:ilvl w:val="3"/>
+          <w:numId w:val="2"/>
+        </w:numPr>
+      </w:pPr>
+      <w:r>
+        <w:t>Pharmacy prescription approval / fill screen **</w:t>
+      </w:r>
+    </w:p>
+    <w:p>
+      <w:pPr>
+        <w:pStyle w:val="ListParagraph"/>
+        <w:numPr>
+          <w:ilvl w:val="3"/>
+          <w:numId w:val="2"/>
+        </w:numPr>
+      </w:pPr>
+      <w:r>
+        <w:t xml:space="preserve">System </w:t>
+      </w:r>
+      <w:r>
+        <w:t>s</w:t>
+      </w:r>
+      <w:r>
+        <w:t>ecurity screen (login / account for POS</w:t>
+      </w:r>
+      <w:r>
+        <w:t xml:space="preserve"> / pharm</w:t>
+      </w:r>
+      <w:r>
+        <w:t xml:space="preserve"> users) **</w:t>
+      </w:r>
+    </w:p>
+    <w:p>
+      <w:pPr>
+        <w:pStyle w:val="ListParagraph"/>
+        <w:numPr>
+          <w:ilvl w:val="3"/>
+          <w:numId w:val="2"/>
+        </w:numPr>
+      </w:pPr>
+      <w:r>
+        <w:t>Batch file processing input</w:t>
       </w:r>
     </w:p>
     <w:p>
@@ -257,7 +380,7 @@
         </w:numPr>
       </w:pPr>
       <w:r>
-        <w:t>External Inputs (EI)</w:t>
+        <w:t>External Outputs (EO)</w:t>
       </w:r>
     </w:p>
     <w:p>
@@ -319,27 +442,6 @@
       <w:r>
         <w:t>Point of sale screen</w:t>
       </w:r>
-      <w:r>
-        <w:t xml:space="preserve"> (Inventory updates)</w:t>
-      </w:r>
-    </w:p>
-    <w:p>
-      <w:pPr>
-        <w:pStyle w:val="ListParagraph"/>
-        <w:numPr>
-          <w:ilvl w:val="3"/>
-          <w:numId w:val="2"/>
-        </w:numPr>
-      </w:pPr>
-      <w:r>
-        <w:t>Point of sale screen (</w:t>
-      </w:r>
-      <w:r>
-        <w:t>Transactions / account / ledger updates</w:t>
-      </w:r>
-      <w:r>
-        <w:t>)</w:t>
-      </w:r>
     </w:p>
     <w:p>
       <w:pPr>
@@ -374,34 +476,20 @@
         </w:numPr>
       </w:pPr>
       <w:r>
-        <w:t>Pharmacy prescription approval / fill screen</w:t>
-      </w:r>
-      <w:r>
-        <w:t xml:space="preserve"> **</w:t>
-      </w:r>
-    </w:p>
-    <w:p>
-      <w:pPr>
-        <w:pStyle w:val="ListParagraph"/>
-        <w:numPr>
-          <w:ilvl w:val="3"/>
-          <w:numId w:val="2"/>
-        </w:numPr>
-      </w:pPr>
-      <w:r>
-        <w:t xml:space="preserve">System </w:t>
-      </w:r>
-      <w:r>
-        <w:t>s</w:t>
-      </w:r>
-      <w:r>
-        <w:t>ecurity screen (login / account for POS</w:t>
-      </w:r>
-      <w:r>
-        <w:t xml:space="preserve"> / pharm</w:t>
-      </w:r>
-      <w:r>
-        <w:t xml:space="preserve"> users) **</w:t>
+        <w:t>Pharmacy prescription approval / fill screen **</w:t>
+      </w:r>
+    </w:p>
+    <w:p>
+      <w:pPr>
+        <w:pStyle w:val="ListParagraph"/>
+        <w:numPr>
+          <w:ilvl w:val="3"/>
+          <w:numId w:val="2"/>
+        </w:numPr>
+      </w:pPr>
+      <w:r>
+        <w:lastRenderedPageBreak/>
+        <w:t>System security screen (login / account for POS / pharm users) **</w:t>
       </w:r>
     </w:p>
     <w:p>
@@ -425,7 +513,7 @@
         </w:numPr>
       </w:pPr>
       <w:r>
-        <w:t>Batch file processing input</w:t>
+        <w:t>Sales screen (reports)</w:t>
       </w:r>
     </w:p>
     <w:p>
@@ -437,128 +525,7 @@
         </w:numPr>
       </w:pPr>
       <w:r>
-        <w:t>External Outputs (EO)</w:t>
-      </w:r>
-    </w:p>
-    <w:p>
-      <w:pPr>
-        <w:pStyle w:val="ListParagraph"/>
-        <w:numPr>
-          <w:ilvl w:val="3"/>
-          <w:numId w:val="2"/>
-        </w:numPr>
-      </w:pPr>
-      <w:r>
-        <w:t>Store / Warehouse screen</w:t>
-      </w:r>
-    </w:p>
-    <w:p>
-      <w:pPr>
-        <w:pStyle w:val="ListParagraph"/>
-        <w:numPr>
-          <w:ilvl w:val="3"/>
-          <w:numId w:val="2"/>
-        </w:numPr>
-      </w:pPr>
-      <w:r>
-        <w:t>Store / Warehouse screen -&gt; Transactions</w:t>
-      </w:r>
-    </w:p>
-    <w:p>
-      <w:pPr>
-        <w:pStyle w:val="ListParagraph"/>
-        <w:numPr>
-          <w:ilvl w:val="3"/>
-          <w:numId w:val="2"/>
-        </w:numPr>
-      </w:pPr>
-      <w:r>
-        <w:t>Inventory screen</w:t>
-      </w:r>
-    </w:p>
-    <w:p>
-      <w:pPr>
-        <w:pStyle w:val="ListParagraph"/>
-        <w:numPr>
-          <w:ilvl w:val="3"/>
-          <w:numId w:val="2"/>
-        </w:numPr>
-      </w:pPr>
-      <w:r>
-        <w:t>Inventory screen -&gt; Coupled items screen</w:t>
-      </w:r>
-    </w:p>
-    <w:p>
-      <w:pPr>
-        <w:pStyle w:val="ListParagraph"/>
-        <w:numPr>
-          <w:ilvl w:val="3"/>
-          <w:numId w:val="2"/>
-        </w:numPr>
-      </w:pPr>
-      <w:r>
-        <w:lastRenderedPageBreak/>
-        <w:t>Point of sale screen</w:t>
-      </w:r>
-    </w:p>
-    <w:p>
-      <w:pPr>
-        <w:pStyle w:val="ListParagraph"/>
-        <w:numPr>
-          <w:ilvl w:val="3"/>
-          <w:numId w:val="2"/>
-        </w:numPr>
-      </w:pPr>
-      <w:r>
-        <w:t>Customer account screen</w:t>
-      </w:r>
-    </w:p>
-    <w:p>
-      <w:pPr>
-        <w:pStyle w:val="ListParagraph"/>
-        <w:numPr>
-          <w:ilvl w:val="3"/>
-          <w:numId w:val="2"/>
-        </w:numPr>
-      </w:pPr>
-      <w:r>
-        <w:t>Customer account screen -&gt; Transactions</w:t>
-      </w:r>
-    </w:p>
-    <w:p>
-      <w:pPr>
-        <w:pStyle w:val="ListParagraph"/>
-        <w:numPr>
-          <w:ilvl w:val="3"/>
-          <w:numId w:val="2"/>
-        </w:numPr>
-      </w:pPr>
-      <w:r>
-        <w:t>Pharmacy prescription approval / fill screen **</w:t>
-      </w:r>
-    </w:p>
-    <w:p>
-      <w:pPr>
-        <w:pStyle w:val="ListParagraph"/>
-        <w:numPr>
-          <w:ilvl w:val="3"/>
-          <w:numId w:val="2"/>
-        </w:numPr>
-      </w:pPr>
-      <w:r>
-        <w:t>System security screen (login / account for POS / pharm users) **</w:t>
-      </w:r>
-    </w:p>
-    <w:p>
-      <w:pPr>
-        <w:pStyle w:val="ListParagraph"/>
-        <w:numPr>
-          <w:ilvl w:val="3"/>
-          <w:numId w:val="2"/>
-        </w:numPr>
-      </w:pPr>
-      <w:r>
-        <w:t>Login screen **</w:t>
+        <w:t>External Inquiries (EQ)</w:t>
       </w:r>
     </w:p>
     <w:p>
@@ -572,68 +539,65 @@
       <w:r>
         <w:t>Sales screen (reports)</w:t>
       </w:r>
+    </w:p>
+    <w:p>
+      <w:pPr>
+        <w:pStyle w:val="ListParagraph"/>
+        <w:numPr>
+          <w:ilvl w:val="3"/>
+          <w:numId w:val="2"/>
+        </w:numPr>
+      </w:pPr>
+      <w:r>
+        <w:t>Login screen</w:t>
+      </w:r>
+    </w:p>
+    <w:p>
+      <w:pPr>
+        <w:pStyle w:val="ListParagraph"/>
+        <w:numPr>
+          <w:ilvl w:val="2"/>
+          <w:numId w:val="2"/>
+        </w:numPr>
+      </w:pPr>
+      <w:r>
+        <w:t>External Interface Files (EIF)</w:t>
+      </w:r>
+    </w:p>
+    <w:p>
+      <w:pPr>
+        <w:pStyle w:val="ListParagraph"/>
+        <w:numPr>
+          <w:ilvl w:val="3"/>
+          <w:numId w:val="2"/>
+        </w:numPr>
+      </w:pPr>
+      <w:r>
+        <w:t>None</w:t>
+      </w:r>
+    </w:p>
+    <w:p>
+      <w:pPr>
+        <w:pStyle w:val="ListParagraph"/>
+        <w:numPr>
+          <w:ilvl w:val="2"/>
+          <w:numId w:val="2"/>
+        </w:numPr>
+      </w:pPr>
+      <w:r>
+        <w:t>Internal Logical Files (ILF)</w:t>
+      </w:r>
+    </w:p>
+    <w:p>
+      <w:pPr>
+        <w:pStyle w:val="ListParagraph"/>
+        <w:numPr>
+          <w:ilvl w:val="3"/>
+          <w:numId w:val="2"/>
+        </w:numPr>
+      </w:pPr>
       <w:bookmarkStart w:id="0" w:name="_GoBack"/>
       <w:bookmarkEnd w:id="0"/>
-    </w:p>
-    <w:p>
-      <w:pPr>
-        <w:pStyle w:val="ListParagraph"/>
-        <w:numPr>
-          <w:ilvl w:val="2"/>
-          <w:numId w:val="2"/>
-        </w:numPr>
-      </w:pPr>
-      <w:r>
-        <w:t>External Inquiries (EQ)</w:t>
-      </w:r>
-    </w:p>
-    <w:p>
-      <w:pPr>
-        <w:pStyle w:val="ListParagraph"/>
-        <w:numPr>
-          <w:ilvl w:val="3"/>
-          <w:numId w:val="2"/>
-        </w:numPr>
-      </w:pPr>
-      <w:r>
-        <w:t>Sales Reports</w:t>
-      </w:r>
-    </w:p>
-    <w:p>
-      <w:pPr>
-        <w:pStyle w:val="ListParagraph"/>
-        <w:numPr>
-          <w:ilvl w:val="3"/>
-          <w:numId w:val="2"/>
-        </w:numPr>
-      </w:pPr>
-      <w:r>
-        <w:t>Inventory Reports</w:t>
-      </w:r>
-    </w:p>
-    <w:p>
-      <w:pPr>
-        <w:pStyle w:val="ListParagraph"/>
-        <w:numPr>
-          <w:ilvl w:val="2"/>
-          <w:numId w:val="2"/>
-        </w:numPr>
-      </w:pPr>
-      <w:r>
-        <w:t>External Interface Files (EIF)</w:t>
-      </w:r>
-    </w:p>
-    <w:p>
-      <w:pPr>
-        <w:pStyle w:val="ListParagraph"/>
-        <w:numPr>
-          <w:ilvl w:val="2"/>
-          <w:numId w:val="2"/>
-        </w:numPr>
-      </w:pPr>
-      <w:r>
-        <w:t>Internal Logical Files (ILF)</w:t>
-      </w:r>
     </w:p>
     <w:p>
       <w:pPr>

</xml_diff>